<commit_message>
Updated Certificates and Postcard
</commit_message>
<xml_diff>
--- a/files/Postcard.docx
+++ b/files/Postcard.docx
@@ -11,13 +11,83 @@
           <w:lang w:val="de-DE" w:eastAsia="de-DE"/>
         </w:rPr>
         <w:drawing>
+          <wp:anchor distT="0" distB="0" distL="114300" distR="114300" simplePos="0" relativeHeight="251661312" behindDoc="0" locked="0" layoutInCell="1" allowOverlap="1">
+            <wp:simplePos x="0" y="0"/>
+            <wp:positionH relativeFrom="page">
+              <wp:posOffset>2199750</wp:posOffset>
+            </wp:positionH>
+            <wp:positionV relativeFrom="paragraph">
+              <wp:posOffset>1912288</wp:posOffset>
+            </wp:positionV>
+            <wp:extent cx="1056904" cy="792678"/>
+            <wp:effectExtent l="0" t="0" r="0" b="7620"/>
+            <wp:wrapNone/>
+            <wp:docPr id="4" name="Grafik 4"/>
+            <wp:cNvGraphicFramePr>
+              <a:graphicFrameLocks xmlns:a="http://schemas.openxmlformats.org/drawingml/2006/main" noChangeAspect="1"/>
+            </wp:cNvGraphicFramePr>
+            <a:graphic xmlns:a="http://schemas.openxmlformats.org/drawingml/2006/main">
+              <a:graphicData uri="http://schemas.openxmlformats.org/drawingml/2006/picture">
+                <pic:pic xmlns:pic="http://schemas.openxmlformats.org/drawingml/2006/picture">
+                  <pic:nvPicPr>
+                    <pic:cNvPr id="0" name="Picture 4"/>
+                    <pic:cNvPicPr>
+                      <a:picLocks noChangeAspect="1" noChangeArrowheads="1"/>
+                    </pic:cNvPicPr>
+                  </pic:nvPicPr>
+                  <pic:blipFill>
+                    <a:blip r:embed="rId5" cstate="print">
+                      <a:extLst>
+                        <a:ext uri="{28A0092B-C50C-407E-A947-70E740481C1C}">
+                          <a14:useLocalDpi xmlns:a14="http://schemas.microsoft.com/office/drawing/2010/main" val="0"/>
+                        </a:ext>
+                      </a:extLst>
+                    </a:blip>
+                    <a:srcRect/>
+                    <a:stretch>
+                      <a:fillRect/>
+                    </a:stretch>
+                  </pic:blipFill>
+                  <pic:spPr bwMode="auto">
+                    <a:xfrm>
+                      <a:off x="0" y="0"/>
+                      <a:ext cx="1056904" cy="792678"/>
+                    </a:xfrm>
+                    <a:prstGeom prst="rect">
+                      <a:avLst/>
+                    </a:prstGeom>
+                    <a:noFill/>
+                    <a:ln>
+                      <a:noFill/>
+                    </a:ln>
+                  </pic:spPr>
+                </pic:pic>
+              </a:graphicData>
+            </a:graphic>
+            <wp14:sizeRelH relativeFrom="margin">
+              <wp14:pctWidth>0</wp14:pctWidth>
+            </wp14:sizeRelH>
+            <wp14:sizeRelV relativeFrom="margin">
+              <wp14:pctHeight>0</wp14:pctHeight>
+            </wp14:sizeRelV>
+          </wp:anchor>
+        </w:drawing>
+      </w:r>
+      <w:r>
+        <w:rPr>
+          <w:noProof/>
+          <w:color w:val="FFFFFF" w:themeColor="background1"/>
+          <w:sz w:val="40"/>
+          <w:lang w:val="de-DE" w:eastAsia="de-DE"/>
+        </w:rPr>
+        <w:drawing>
           <wp:anchor distT="0" distB="0" distL="114300" distR="114300" simplePos="0" relativeHeight="251660288" behindDoc="0" locked="0" layoutInCell="1" allowOverlap="1">
             <wp:simplePos x="0" y="0"/>
             <wp:positionH relativeFrom="margin">
-              <wp:posOffset>2794561</wp:posOffset>
+              <wp:posOffset>2873513</wp:posOffset>
             </wp:positionH>
             <wp:positionV relativeFrom="paragraph">
-              <wp:posOffset>1920949</wp:posOffset>
+              <wp:posOffset>1904973</wp:posOffset>
             </wp:positionV>
             <wp:extent cx="1074717" cy="806038"/>
             <wp:effectExtent l="0" t="0" r="0" b="0"/>
@@ -36,7 +106,7 @@
                     </pic:cNvPicPr>
                   </pic:nvPicPr>
                   <pic:blipFill>
-                    <a:blip r:embed="rId5" cstate="print">
+                    <a:blip r:embed="rId6" cstate="print">
                       <a:extLst>
                         <a:ext uri="{28A0092B-C50C-407E-A947-70E740481C1C}">
                           <a14:useLocalDpi xmlns:a14="http://schemas.microsoft.com/office/drawing/2010/main" val="0"/>
@@ -68,76 +138,6 @@
               <wp14:pctWidth>0</wp14:pctWidth>
             </wp14:sizeRelH>
             <wp14:sizeRelV relativeFrom="page">
-              <wp14:pctHeight>0</wp14:pctHeight>
-            </wp14:sizeRelV>
-          </wp:anchor>
-        </w:drawing>
-      </w:r>
-      <w:r>
-        <w:rPr>
-          <w:noProof/>
-          <w:color w:val="FFFFFF" w:themeColor="background1"/>
-          <w:sz w:val="40"/>
-          <w:lang w:val="de-DE" w:eastAsia="de-DE"/>
-        </w:rPr>
-        <w:drawing>
-          <wp:anchor distT="0" distB="0" distL="114300" distR="114300" simplePos="0" relativeHeight="251661312" behindDoc="0" locked="0" layoutInCell="1" allowOverlap="1">
-            <wp:simplePos x="0" y="0"/>
-            <wp:positionH relativeFrom="page">
-              <wp:align>center</wp:align>
-            </wp:positionH>
-            <wp:positionV relativeFrom="paragraph">
-              <wp:posOffset>1907230</wp:posOffset>
-            </wp:positionV>
-            <wp:extent cx="1056904" cy="792678"/>
-            <wp:effectExtent l="0" t="0" r="0" b="7620"/>
-            <wp:wrapNone/>
-            <wp:docPr id="4" name="Grafik 4"/>
-            <wp:cNvGraphicFramePr>
-              <a:graphicFrameLocks xmlns:a="http://schemas.openxmlformats.org/drawingml/2006/main" noChangeAspect="1"/>
-            </wp:cNvGraphicFramePr>
-            <a:graphic xmlns:a="http://schemas.openxmlformats.org/drawingml/2006/main">
-              <a:graphicData uri="http://schemas.openxmlformats.org/drawingml/2006/picture">
-                <pic:pic xmlns:pic="http://schemas.openxmlformats.org/drawingml/2006/picture">
-                  <pic:nvPicPr>
-                    <pic:cNvPr id="0" name="Picture 4"/>
-                    <pic:cNvPicPr>
-                      <a:picLocks noChangeAspect="1" noChangeArrowheads="1"/>
-                    </pic:cNvPicPr>
-                  </pic:nvPicPr>
-                  <pic:blipFill>
-                    <a:blip r:embed="rId6" cstate="print">
-                      <a:extLst>
-                        <a:ext uri="{28A0092B-C50C-407E-A947-70E740481C1C}">
-                          <a14:useLocalDpi xmlns:a14="http://schemas.microsoft.com/office/drawing/2010/main" val="0"/>
-                        </a:ext>
-                      </a:extLst>
-                    </a:blip>
-                    <a:srcRect/>
-                    <a:stretch>
-                      <a:fillRect/>
-                    </a:stretch>
-                  </pic:blipFill>
-                  <pic:spPr bwMode="auto">
-                    <a:xfrm>
-                      <a:off x="0" y="0"/>
-                      <a:ext cx="1056904" cy="792678"/>
-                    </a:xfrm>
-                    <a:prstGeom prst="rect">
-                      <a:avLst/>
-                    </a:prstGeom>
-                    <a:noFill/>
-                    <a:ln>
-                      <a:noFill/>
-                    </a:ln>
-                  </pic:spPr>
-                </pic:pic>
-              </a:graphicData>
-            </a:graphic>
-            <wp14:sizeRelH relativeFrom="margin">
-              <wp14:pctWidth>0</wp14:pctWidth>
-            </wp14:sizeRelH>
-            <wp14:sizeRelV relativeFrom="margin">
               <wp14:pctHeight>0</wp14:pctHeight>
             </wp14:sizeRelV>
           </wp:anchor>
@@ -1014,7 +1014,7 @@
 </file>
 
 <file path=customXml/itemProps1.xml><?xml version="1.0" encoding="utf-8"?>
-<ds:datastoreItem xmlns:ds="http://schemas.openxmlformats.org/officeDocument/2006/customXml" ds:itemID="{4BD01458-493B-434E-9E32-2D8A5D10AAB2}">
+<ds:datastoreItem xmlns:ds="http://schemas.openxmlformats.org/officeDocument/2006/customXml" ds:itemID="{CCF9B8BA-2082-4FB3-AD33-16B3E152D835}">
   <ds:schemaRefs>
     <ds:schemaRef ds:uri="http://schemas.openxmlformats.org/officeDocument/2006/bibliography"/>
   </ds:schemaRefs>

</xml_diff>

<commit_message>
Worked on postcard generator;
</commit_message>
<xml_diff>
--- a/files/Postcard.docx
+++ b/files/Postcard.docx
@@ -3,26 +3,34 @@
 <w:document xmlns:wpc="http://schemas.microsoft.com/office/word/2010/wordprocessingCanvas" xmlns:mc="http://schemas.openxmlformats.org/markup-compatibility/2006" xmlns:o="urn:schemas-microsoft-com:office:office" xmlns:r="http://schemas.openxmlformats.org/officeDocument/2006/relationships" xmlns:m="http://schemas.openxmlformats.org/officeDocument/2006/math" xmlns:v="urn:schemas-microsoft-com:vml" xmlns:wp14="http://schemas.microsoft.com/office/word/2010/wordprocessingDrawing" xmlns:wp="http://schemas.openxmlformats.org/drawingml/2006/wordprocessingDrawing" xmlns:w10="urn:schemas-microsoft-com:office:word" xmlns:w="http://schemas.openxmlformats.org/wordprocessingml/2006/main" xmlns:w14="http://schemas.microsoft.com/office/word/2010/wordml" xmlns:w15="http://schemas.microsoft.com/office/word/2012/wordml" xmlns:wpg="http://schemas.microsoft.com/office/word/2010/wordprocessingGroup" xmlns:wpi="http://schemas.microsoft.com/office/word/2010/wordprocessingInk" xmlns:wne="http://schemas.microsoft.com/office/word/2006/wordml" xmlns:wps="http://schemas.microsoft.com/office/word/2010/wordprocessingShape" mc:Ignorable="w14 w15 wp14">
   <w:body>
     <w:p>
+      <w:bookmarkStart w:id="0" w:name="_GoBack"/>
       <w:r>
         <w:rPr>
           <w:noProof/>
-          <w:color w:val="FFFFFF" w:themeColor="background1"/>
-          <w:sz w:val="40"/>
-          <w:lang w:val="de-DE" w:eastAsia="de-DE"/>
+          <w:lang w:eastAsia="de-DE"/>
         </w:rPr>
         <w:drawing>
-          <wp:anchor distT="0" distB="0" distL="114300" distR="114300" simplePos="0" relativeHeight="251661312" behindDoc="0" locked="0" layoutInCell="1" allowOverlap="1">
+          <wp:anchor distT="0" distB="0" distL="114300" distR="114300" simplePos="0" relativeHeight="251669504" behindDoc="1" locked="0" layoutInCell="1" allowOverlap="1">
             <wp:simplePos x="0" y="0"/>
-            <wp:positionH relativeFrom="page">
-              <wp:posOffset>2199750</wp:posOffset>
+            <wp:positionH relativeFrom="column">
+              <wp:posOffset>134620</wp:posOffset>
             </wp:positionH>
             <wp:positionV relativeFrom="paragraph">
-              <wp:posOffset>1912288</wp:posOffset>
+              <wp:posOffset>213995</wp:posOffset>
             </wp:positionV>
-            <wp:extent cx="1056904" cy="792678"/>
-            <wp:effectExtent l="0" t="0" r="0" b="7620"/>
-            <wp:wrapNone/>
-            <wp:docPr id="4" name="Grafik 4"/>
+            <wp:extent cx="2428875" cy="1479550"/>
+            <wp:effectExtent l="19050" t="19050" r="85725" b="82550"/>
+            <wp:wrapTight wrapText="bothSides">
+              <wp:wrapPolygon edited="0">
+                <wp:start x="-169" y="-278"/>
+                <wp:lineTo x="-169" y="22527"/>
+                <wp:lineTo x="0" y="22805"/>
+                <wp:lineTo x="22362" y="22805"/>
+                <wp:lineTo x="22362" y="-278"/>
+                <wp:lineTo x="-169" y="-278"/>
+              </wp:wrapPolygon>
+            </wp:wrapTight>
+            <wp:docPr id="5" name="Bild 5"/>
             <wp:cNvGraphicFramePr>
               <a:graphicFrameLocks xmlns:a="http://schemas.openxmlformats.org/drawingml/2006/main" noChangeAspect="1"/>
             </wp:cNvGraphicFramePr>
@@ -30,7 +38,7 @@
               <a:graphicData uri="http://schemas.openxmlformats.org/drawingml/2006/picture">
                 <pic:pic xmlns:pic="http://schemas.openxmlformats.org/drawingml/2006/picture">
                   <pic:nvPicPr>
-                    <pic:cNvPr id="0" name="Picture 4"/>
+                    <pic:cNvPr id="0" name="Picture 5" descr="C:\Users\Erich\Desktop\images.jpg"/>
                     <pic:cNvPicPr>
                       <a:picLocks noChangeAspect="1" noChangeArrowheads="1"/>
                     </pic:cNvPicPr>
@@ -43,6 +51,201 @@
                         </a:ext>
                       </a:extLst>
                     </a:blip>
+                    <a:stretch>
+                      <a:fillRect/>
+                    </a:stretch>
+                  </pic:blipFill>
+                  <pic:spPr bwMode="auto">
+                    <a:xfrm>
+                      <a:off x="0" y="0"/>
+                      <a:ext cx="2428875" cy="1479550"/>
+                    </a:xfrm>
+                    <a:prstGeom prst="rect">
+                      <a:avLst/>
+                    </a:prstGeom>
+                    <a:noFill/>
+                    <a:ln w="9525">
+                      <a:noFill/>
+                      <a:miter lim="800000"/>
+                      <a:headEnd/>
+                      <a:tailEnd/>
+                    </a:ln>
+                    <a:effectLst>
+                      <a:outerShdw blurRad="50800" dist="50800" dir="2820000" algn="ctr" rotWithShape="0">
+                        <a:schemeClr val="tx1"/>
+                      </a:outerShdw>
+                    </a:effectLst>
+                  </pic:spPr>
+                </pic:pic>
+              </a:graphicData>
+            </a:graphic>
+            <wp14:sizeRelH relativeFrom="margin">
+              <wp14:pctWidth>0</wp14:pctWidth>
+            </wp14:sizeRelH>
+          </wp:anchor>
+        </w:drawing>
+      </w:r>
+      <w:bookmarkEnd w:id="0"/>
+      <w:r>
+        <w:rPr>
+          <w:noProof/>
+          <w:lang w:eastAsia="de-DE"/>
+        </w:rPr>
+        <w:drawing>
+          <wp:anchor distT="0" distB="0" distL="114300" distR="114300" simplePos="0" relativeHeight="251671552" behindDoc="1" locked="0" layoutInCell="1" allowOverlap="1" wp14:anchorId="03D7BFF8" wp14:editId="06EC413F">
+            <wp:simplePos x="0" y="0"/>
+            <wp:positionH relativeFrom="column">
+              <wp:posOffset>120650</wp:posOffset>
+            </wp:positionH>
+            <wp:positionV relativeFrom="paragraph">
+              <wp:posOffset>2023745</wp:posOffset>
+            </wp:positionV>
+            <wp:extent cx="2438400" cy="1479550"/>
+            <wp:effectExtent l="19050" t="19050" r="76200" b="82550"/>
+            <wp:wrapTight wrapText="bothSides">
+              <wp:wrapPolygon edited="0">
+                <wp:start x="-169" y="-278"/>
+                <wp:lineTo x="-169" y="22527"/>
+                <wp:lineTo x="0" y="22805"/>
+                <wp:lineTo x="22275" y="22805"/>
+                <wp:lineTo x="22275" y="-278"/>
+                <wp:lineTo x="-169" y="-278"/>
+              </wp:wrapPolygon>
+            </wp:wrapTight>
+            <wp:docPr id="3" name="Bild 5"/>
+            <wp:cNvGraphicFramePr>
+              <a:graphicFrameLocks xmlns:a="http://schemas.openxmlformats.org/drawingml/2006/main" noChangeAspect="1"/>
+            </wp:cNvGraphicFramePr>
+            <a:graphic xmlns:a="http://schemas.openxmlformats.org/drawingml/2006/main">
+              <a:graphicData uri="http://schemas.openxmlformats.org/drawingml/2006/picture">
+                <pic:pic xmlns:pic="http://schemas.openxmlformats.org/drawingml/2006/picture">
+                  <pic:nvPicPr>
+                    <pic:cNvPr id="0" name="Picture 5" descr="C:\Users\Erich\Desktop\images.jpg"/>
+                    <pic:cNvPicPr>
+                      <a:picLocks noChangeAspect="1" noChangeArrowheads="1"/>
+                    </pic:cNvPicPr>
+                  </pic:nvPicPr>
+                  <pic:blipFill>
+                    <a:blip r:embed="rId6" cstate="print">
+                      <a:extLst>
+                        <a:ext uri="{28A0092B-C50C-407E-A947-70E740481C1C}">
+                          <a14:useLocalDpi xmlns:a14="http://schemas.microsoft.com/office/drawing/2010/main" val="0"/>
+                        </a:ext>
+                      </a:extLst>
+                    </a:blip>
+                    <a:stretch>
+                      <a:fillRect/>
+                    </a:stretch>
+                  </pic:blipFill>
+                  <pic:spPr bwMode="auto">
+                    <a:xfrm>
+                      <a:off x="0" y="0"/>
+                      <a:ext cx="2438400" cy="1479550"/>
+                    </a:xfrm>
+                    <a:prstGeom prst="rect">
+                      <a:avLst/>
+                    </a:prstGeom>
+                    <a:noFill/>
+                    <a:ln w="9525">
+                      <a:noFill/>
+                      <a:miter lim="800000"/>
+                      <a:headEnd/>
+                      <a:tailEnd/>
+                    </a:ln>
+                    <a:effectLst>
+                      <a:outerShdw blurRad="50800" dist="50800" dir="2820000" algn="ctr" rotWithShape="0">
+                        <a:schemeClr val="tx1"/>
+                      </a:outerShdw>
+                    </a:effectLst>
+                  </pic:spPr>
+                </pic:pic>
+              </a:graphicData>
+            </a:graphic>
+            <wp14:sizeRelH relativeFrom="margin">
+              <wp14:pctWidth>0</wp14:pctWidth>
+            </wp14:sizeRelH>
+          </wp:anchor>
+        </w:drawing>
+      </w:r>
+      <w:r>
+        <w:rPr>
+          <w:noProof/>
+        </w:rPr>
+        <w:pict>
+          <v:shapetype id="_x0000_t136" coordsize="21600,21600" o:spt="136" adj="10800" path="m@7,l@8,m@5,21600l@6,21600e">
+            <v:formulas>
+              <v:f eqn="sum #0 0 10800"/>
+              <v:f eqn="prod #0 2 1"/>
+              <v:f eqn="sum 21600 0 @1"/>
+              <v:f eqn="sum 0 0 @2"/>
+              <v:f eqn="sum 21600 0 @3"/>
+              <v:f eqn="if @0 @3 0"/>
+              <v:f eqn="if @0 21600 @1"/>
+              <v:f eqn="if @0 0 @2"/>
+              <v:f eqn="if @0 @4 21600"/>
+              <v:f eqn="mid @5 @6"/>
+              <v:f eqn="mid @8 @5"/>
+              <v:f eqn="mid @7 @8"/>
+              <v:f eqn="mid @6 @7"/>
+              <v:f eqn="sum @6 0 @5"/>
+            </v:formulas>
+            <v:path textpathok="t" o:connecttype="custom" o:connectlocs="@9,0;@10,10800;@11,21600;@12,10800" o:connectangles="270,180,90,0"/>
+            <v:textpath on="t" fitshape="t"/>
+            <v:handles>
+              <v:h position="#0,bottomRight" xrange="6629,14971"/>
+            </v:handles>
+            <o:lock v:ext="edit" text="t" shapetype="t"/>
+          </v:shapetype>
+          <v:shape id="_x0000_s1028" type="#_x0000_t136" style="position:absolute;margin-left:100.6pt;margin-top:139.35pt;width:234.9pt;height:20pt;z-index:-251654144;mso-position-horizontal-relative:text;mso-position-vertical-relative:text" wrapcoords="69 0 -69 3200 -69 17600 4348 20800 9868 20800 10351 20800 21393 17600 21669 15200 21669 9600 21531 4000 20358 0 69 0" strokecolor="black [3213]">
+            <v:shadow color="#868686"/>
+            <v:textpath style="font-family:&quot;Arial Black&quot;;v-text-kern:t" trim="t" fitpath="t" string="Grüße vom Wurzelpark Arriach-Gerlitze"/>
+            <w10:wrap type="tight"/>
+          </v:shape>
+        </w:pict>
+      </w:r>
+      <w:r>
+        <w:rPr>
+          <w:noProof/>
+          <w:lang w:eastAsia="de-DE"/>
+        </w:rPr>
+        <w:drawing>
+          <wp:anchor distT="0" distB="0" distL="114300" distR="114300" simplePos="0" relativeHeight="251659264" behindDoc="1" locked="0" layoutInCell="1" allowOverlap="1">
+            <wp:simplePos x="0" y="0"/>
+            <wp:positionH relativeFrom="column">
+              <wp:posOffset>2856865</wp:posOffset>
+            </wp:positionH>
+            <wp:positionV relativeFrom="paragraph">
+              <wp:posOffset>2036445</wp:posOffset>
+            </wp:positionV>
+            <wp:extent cx="2206625" cy="1464945"/>
+            <wp:effectExtent l="38100" t="38100" r="155575" b="116205"/>
+            <wp:wrapTight wrapText="bothSides">
+              <wp:wrapPolygon edited="0">
+                <wp:start x="-373" y="-562"/>
+                <wp:lineTo x="-373" y="23313"/>
+                <wp:lineTo x="22750" y="23313"/>
+                <wp:lineTo x="23123" y="22190"/>
+                <wp:lineTo x="23123" y="2247"/>
+                <wp:lineTo x="22936" y="281"/>
+                <wp:lineTo x="22563" y="-562"/>
+                <wp:lineTo x="-373" y="-562"/>
+              </wp:wrapPolygon>
+            </wp:wrapTight>
+            <wp:docPr id="2" name="Bild 1" descr="C:\Users\Erich\Desktop\20160619_095454.jpg"/>
+            <wp:cNvGraphicFramePr>
+              <a:graphicFrameLocks xmlns:a="http://schemas.openxmlformats.org/drawingml/2006/main" noChangeAspect="1"/>
+            </wp:cNvGraphicFramePr>
+            <a:graphic xmlns:a="http://schemas.openxmlformats.org/drawingml/2006/main">
+              <a:graphicData uri="http://schemas.openxmlformats.org/drawingml/2006/picture">
+                <pic:pic xmlns:pic="http://schemas.openxmlformats.org/drawingml/2006/picture">
+                  <pic:nvPicPr>
+                    <pic:cNvPr id="0" name="Picture 1" descr="C:\Users\Erich\Desktop\20160619_095454.jpg"/>
+                    <pic:cNvPicPr>
+                      <a:picLocks noChangeAspect="1" noChangeArrowheads="1"/>
+                    </pic:cNvPicPr>
+                  </pic:nvPicPr>
+                  <pic:blipFill>
+                    <a:blip r:embed="rId7" cstate="print"/>
                     <a:srcRect/>
                     <a:stretch>
                       <a:fillRect/>
@@ -51,7 +254,230 @@
                   <pic:spPr bwMode="auto">
                     <a:xfrm>
                       <a:off x="0" y="0"/>
-                      <a:ext cx="1056904" cy="792678"/>
+                      <a:ext cx="2206625" cy="1464945"/>
+                    </a:xfrm>
+                    <a:prstGeom prst="rect">
+                      <a:avLst/>
+                    </a:prstGeom>
+                    <a:noFill/>
+                    <a:ln w="9525">
+                      <a:solidFill>
+                        <a:schemeClr val="tx1"/>
+                      </a:solidFill>
+                      <a:miter lim="800000"/>
+                      <a:headEnd/>
+                      <a:tailEnd/>
+                    </a:ln>
+                    <a:effectLst>
+                      <a:outerShdw blurRad="88900" dist="50800" dir="2820000" algn="ctr" rotWithShape="0">
+                        <a:schemeClr val="tx1"/>
+                      </a:outerShdw>
+                    </a:effectLst>
+                  </pic:spPr>
+                </pic:pic>
+              </a:graphicData>
+            </a:graphic>
+          </wp:anchor>
+        </w:drawing>
+      </w:r>
+      <w:r>
+        <w:rPr>
+          <w:noProof/>
+          <w:lang w:eastAsia="de-DE"/>
+        </w:rPr>
+        <w:drawing>
+          <wp:anchor distT="0" distB="0" distL="114300" distR="114300" simplePos="0" relativeHeight="251667456" behindDoc="1" locked="0" layoutInCell="1" allowOverlap="1">
+            <wp:simplePos x="0" y="0"/>
+            <wp:positionH relativeFrom="column">
+              <wp:posOffset>2856230</wp:posOffset>
+            </wp:positionH>
+            <wp:positionV relativeFrom="paragraph">
+              <wp:posOffset>216535</wp:posOffset>
+            </wp:positionV>
+            <wp:extent cx="2193290" cy="1481455"/>
+            <wp:effectExtent l="57150" t="19050" r="111760" b="99695"/>
+            <wp:wrapTight wrapText="bothSides">
+              <wp:wrapPolygon edited="0">
+                <wp:start x="-563" y="-278"/>
+                <wp:lineTo x="-188" y="23054"/>
+                <wp:lineTo x="22513" y="23054"/>
+                <wp:lineTo x="22701" y="22220"/>
+                <wp:lineTo x="22701" y="278"/>
+                <wp:lineTo x="22325" y="-278"/>
+                <wp:lineTo x="-563" y="-278"/>
+              </wp:wrapPolygon>
+            </wp:wrapTight>
+            <wp:docPr id="4" name="Bild 4" descr="C:\Users\Erich\Desktop\Der Steinacherhof mit Buschenschenke.jpg"/>
+            <wp:cNvGraphicFramePr>
+              <a:graphicFrameLocks xmlns:a="http://schemas.openxmlformats.org/drawingml/2006/main" noChangeAspect="1"/>
+            </wp:cNvGraphicFramePr>
+            <a:graphic xmlns:a="http://schemas.openxmlformats.org/drawingml/2006/main">
+              <a:graphicData uri="http://schemas.openxmlformats.org/drawingml/2006/picture">
+                <pic:pic xmlns:pic="http://schemas.openxmlformats.org/drawingml/2006/picture">
+                  <pic:nvPicPr>
+                    <pic:cNvPr id="0" name="Picture 4" descr="C:\Users\Erich\Desktop\Der Steinacherhof mit Buschenschenke.jpg"/>
+                    <pic:cNvPicPr>
+                      <a:picLocks noChangeAspect="1" noChangeArrowheads="1"/>
+                    </pic:cNvPicPr>
+                  </pic:nvPicPr>
+                  <pic:blipFill>
+                    <a:blip r:embed="rId8" cstate="print"/>
+                    <a:srcRect/>
+                    <a:stretch>
+                      <a:fillRect/>
+                    </a:stretch>
+                  </pic:blipFill>
+                  <pic:spPr bwMode="auto">
+                    <a:xfrm>
+                      <a:off x="0" y="0"/>
+                      <a:ext cx="2193290" cy="1481455"/>
+                    </a:xfrm>
+                    <a:prstGeom prst="rect">
+                      <a:avLst/>
+                    </a:prstGeom>
+                    <a:noFill/>
+                    <a:ln w="9525">
+                      <a:solidFill>
+                        <a:schemeClr val="tx1">
+                          <a:alpha val="93000"/>
+                        </a:schemeClr>
+                      </a:solidFill>
+                      <a:miter lim="800000"/>
+                      <a:headEnd/>
+                      <a:tailEnd/>
+                    </a:ln>
+                    <a:effectLst>
+                      <a:outerShdw blurRad="50800" dist="50800" dir="2820000" algn="ctr" rotWithShape="0">
+                        <a:schemeClr val="tx1"/>
+                      </a:outerShdw>
+                    </a:effectLst>
+                  </pic:spPr>
+                </pic:pic>
+              </a:graphicData>
+            </a:graphic>
+          </wp:anchor>
+        </w:drawing>
+      </w:r>
+      <w:r>
+        <w:rPr>
+          <w:noProof/>
+          <w:lang w:eastAsia="de-DE"/>
+        </w:rPr>
+        <w:pict>
+          <v:rect id="_x0000_s1027" style="position:absolute;margin-left:-7pt;margin-top:291pt;width:422.8pt;height:5.4pt;z-index:-251656192;mso-position-horizontal-relative:text;mso-position-vertical-relative:text" wrapcoords="-77 -2400 -77 26400 21754 26400 21716 -2400 -77 -2400" fillcolor="#76923c [2406]" strokecolor="#76923c [2406]" strokeweight="3pt">
+            <v:shadow on="t" type="perspective" color="#4e6128 [1606]" opacity=".5" offset="1pt" offset2="-1pt"/>
+            <w10:wrap type="tight"/>
+          </v:rect>
+        </w:pict>
+      </w:r>
+      <w:r>
+        <w:rPr>
+          <w:noProof/>
+          <w:lang w:eastAsia="de-DE"/>
+        </w:rPr>
+        <w:pict>
+          <v:rect id="_x0000_s1029" style="position:absolute;margin-left:-14.05pt;margin-top:-299.85pt;width:424.95pt;height:10.5pt;z-index:251657215;mso-position-horizontal-relative:text;mso-position-vertical-relative:text" fillcolor="#8db3e2 [1311]" strokecolor="#8db3e2 [1311]"/>
+        </w:pict>
+      </w:r>
+      <w:r>
+        <w:rPr>
+          <w:noProof/>
+          <w:lang w:eastAsia="de-DE"/>
+        </w:rPr>
+        <w:drawing>
+          <wp:inline distT="0" distB="0" distL="0" distR="0">
+            <wp:extent cx="2620645" cy="1743710"/>
+            <wp:effectExtent l="19050" t="0" r="8255" b="0"/>
+            <wp:docPr id="6" name="Bild 6" descr="C:\Users\Erich\Desktop\images.jpg"/>
+            <wp:cNvGraphicFramePr>
+              <a:graphicFrameLocks xmlns:a="http://schemas.openxmlformats.org/drawingml/2006/main" noChangeAspect="1"/>
+            </wp:cNvGraphicFramePr>
+            <a:graphic xmlns:a="http://schemas.openxmlformats.org/drawingml/2006/main">
+              <a:graphicData uri="http://schemas.openxmlformats.org/drawingml/2006/picture">
+                <pic:pic xmlns:pic="http://schemas.openxmlformats.org/drawingml/2006/picture">
+                  <pic:nvPicPr>
+                    <pic:cNvPr id="0" name="Picture 6" descr="C:\Users\Erich\Desktop\images.jpg"/>
+                    <pic:cNvPicPr>
+                      <a:picLocks noChangeAspect="1" noChangeArrowheads="1"/>
+                    </pic:cNvPicPr>
+                  </pic:nvPicPr>
+                  <pic:blipFill>
+                    <a:blip r:embed="rId9" cstate="print"/>
+                    <a:srcRect/>
+                    <a:stretch>
+                      <a:fillRect/>
+                    </a:stretch>
+                  </pic:blipFill>
+                  <pic:spPr bwMode="auto">
+                    <a:xfrm>
+                      <a:off x="0" y="0"/>
+                      <a:ext cx="2620645" cy="1743710"/>
+                    </a:xfrm>
+                    <a:prstGeom prst="rect">
+                      <a:avLst/>
+                    </a:prstGeom>
+                    <a:noFill/>
+                    <a:ln w="9525">
+                      <a:noFill/>
+                      <a:miter lim="800000"/>
+                      <a:headEnd/>
+                      <a:tailEnd/>
+                    </a:ln>
+                  </pic:spPr>
+                </pic:pic>
+              </a:graphicData>
+            </a:graphic>
+          </wp:inline>
+        </w:drawing>
+      </w:r>
+      <w:r>
+        <w:rPr>
+          <w:noProof/>
+          <w:lang w:eastAsia="de-DE"/>
+        </w:rPr>
+        <w:drawing>
+          <wp:anchor distT="0" distB="0" distL="114300" distR="114300" simplePos="0" relativeHeight="251658240" behindDoc="1" locked="0" layoutInCell="1" allowOverlap="1">
+            <wp:simplePos x="0" y="0"/>
+            <wp:positionH relativeFrom="column">
+              <wp:posOffset>-60960</wp:posOffset>
+            </wp:positionH>
+            <wp:positionV relativeFrom="paragraph">
+              <wp:posOffset>-89535</wp:posOffset>
+            </wp:positionV>
+            <wp:extent cx="5853430" cy="3789045"/>
+            <wp:effectExtent l="19050" t="0" r="0" b="0"/>
+            <wp:wrapTight wrapText="bothSides">
+              <wp:wrapPolygon edited="0">
+                <wp:start x="-70" y="0"/>
+                <wp:lineTo x="-70" y="21502"/>
+                <wp:lineTo x="21581" y="21502"/>
+                <wp:lineTo x="21581" y="0"/>
+                <wp:lineTo x="-70" y="0"/>
+              </wp:wrapPolygon>
+            </wp:wrapTight>
+            <wp:docPr id="1" name="Grafik 0" descr=".jpg"/>
+            <wp:cNvGraphicFramePr>
+              <a:graphicFrameLocks xmlns:a="http://schemas.openxmlformats.org/drawingml/2006/main" noChangeAspect="1"/>
+            </wp:cNvGraphicFramePr>
+            <a:graphic xmlns:a="http://schemas.openxmlformats.org/drawingml/2006/main">
+              <a:graphicData uri="http://schemas.openxmlformats.org/drawingml/2006/picture">
+                <pic:pic xmlns:pic="http://schemas.openxmlformats.org/drawingml/2006/picture">
+                  <pic:nvPicPr>
+                    <pic:cNvPr id="0" name=".jpg"/>
+                    <pic:cNvPicPr/>
+                  </pic:nvPicPr>
+                  <pic:blipFill>
+                    <a:blip r:embed="rId10" cstate="print">
+                      <a:lum bright="53000"/>
+                    </a:blip>
+                    <a:stretch>
+                      <a:fillRect/>
+                    </a:stretch>
+                  </pic:blipFill>
+                  <pic:spPr>
+                    <a:xfrm>
+                      <a:off x="0" y="0"/>
+                      <a:ext cx="5853430" cy="3789045"/>
                     </a:xfrm>
                     <a:prstGeom prst="rect">
                       <a:avLst/>
@@ -64,256 +490,13 @@
                 </pic:pic>
               </a:graphicData>
             </a:graphic>
-            <wp14:sizeRelH relativeFrom="margin">
-              <wp14:pctWidth>0</wp14:pctWidth>
-            </wp14:sizeRelH>
-            <wp14:sizeRelV relativeFrom="margin">
-              <wp14:pctHeight>0</wp14:pctHeight>
-            </wp14:sizeRelV>
           </wp:anchor>
         </w:drawing>
       </w:r>
-      <w:r>
-        <w:rPr>
-          <w:noProof/>
-          <w:color w:val="FFFFFF" w:themeColor="background1"/>
-          <w:sz w:val="40"/>
-          <w:lang w:val="de-DE" w:eastAsia="de-DE"/>
-        </w:rPr>
-        <w:drawing>
-          <wp:anchor distT="0" distB="0" distL="114300" distR="114300" simplePos="0" relativeHeight="251660288" behindDoc="0" locked="0" layoutInCell="1" allowOverlap="1">
-            <wp:simplePos x="0" y="0"/>
-            <wp:positionH relativeFrom="margin">
-              <wp:posOffset>2873513</wp:posOffset>
-            </wp:positionH>
-            <wp:positionV relativeFrom="paragraph">
-              <wp:posOffset>1904973</wp:posOffset>
-            </wp:positionV>
-            <wp:extent cx="1074717" cy="806038"/>
-            <wp:effectExtent l="0" t="0" r="0" b="0"/>
-            <wp:wrapNone/>
-            <wp:docPr id="3" name="Grafik 3"/>
-            <wp:cNvGraphicFramePr>
-              <a:graphicFrameLocks xmlns:a="http://schemas.openxmlformats.org/drawingml/2006/main" noChangeAspect="1"/>
-            </wp:cNvGraphicFramePr>
-            <a:graphic xmlns:a="http://schemas.openxmlformats.org/drawingml/2006/main">
-              <a:graphicData uri="http://schemas.openxmlformats.org/drawingml/2006/picture">
-                <pic:pic xmlns:pic="http://schemas.openxmlformats.org/drawingml/2006/picture">
-                  <pic:nvPicPr>
-                    <pic:cNvPr id="0" name="Picture 3"/>
-                    <pic:cNvPicPr>
-                      <a:picLocks noChangeAspect="1" noChangeArrowheads="1"/>
-                    </pic:cNvPicPr>
-                  </pic:nvPicPr>
-                  <pic:blipFill>
-                    <a:blip r:embed="rId6" cstate="print">
-                      <a:extLst>
-                        <a:ext uri="{28A0092B-C50C-407E-A947-70E740481C1C}">
-                          <a14:useLocalDpi xmlns:a14="http://schemas.microsoft.com/office/drawing/2010/main" val="0"/>
-                        </a:ext>
-                      </a:extLst>
-                    </a:blip>
-                    <a:srcRect/>
-                    <a:stretch>
-                      <a:fillRect/>
-                    </a:stretch>
-                  </pic:blipFill>
-                  <pic:spPr bwMode="auto">
-                    <a:xfrm>
-                      <a:off x="0" y="0"/>
-                      <a:ext cx="1074717" cy="806038"/>
-                    </a:xfrm>
-                    <a:prstGeom prst="rect">
-                      <a:avLst/>
-                    </a:prstGeom>
-                    <a:noFill/>
-                    <a:ln>
-                      <a:noFill/>
-                    </a:ln>
-                  </pic:spPr>
-                </pic:pic>
-              </a:graphicData>
-            </a:graphic>
-            <wp14:sizeRelH relativeFrom="page">
-              <wp14:pctWidth>0</wp14:pctWidth>
-            </wp14:sizeRelH>
-            <wp14:sizeRelV relativeFrom="page">
-              <wp14:pctHeight>0</wp14:pctHeight>
-            </wp14:sizeRelV>
-          </wp:anchor>
-        </w:drawing>
-      </w:r>
-      <w:r>
-        <w:rPr>
-          <w:noProof/>
-          <w:color w:val="FFFFFF" w:themeColor="background1"/>
-          <w:sz w:val="40"/>
-          <w:lang w:val="de-DE" w:eastAsia="de-DE"/>
-        </w:rPr>
-        <w:drawing>
-          <wp:anchor distT="0" distB="0" distL="114300" distR="114300" simplePos="0" relativeHeight="251659264" behindDoc="0" locked="0" layoutInCell="1" allowOverlap="1">
-            <wp:simplePos x="0" y="0"/>
-            <wp:positionH relativeFrom="margin">
-              <wp:posOffset>-635</wp:posOffset>
-            </wp:positionH>
-            <wp:positionV relativeFrom="paragraph">
-              <wp:posOffset>1873250</wp:posOffset>
-            </wp:positionV>
-            <wp:extent cx="1097915" cy="823595"/>
-            <wp:effectExtent l="0" t="0" r="6985" b="0"/>
-            <wp:wrapNone/>
-            <wp:docPr id="2" name="Grafik 2"/>
-            <wp:cNvGraphicFramePr>
-              <a:graphicFrameLocks xmlns:a="http://schemas.openxmlformats.org/drawingml/2006/main" noChangeAspect="1"/>
-            </wp:cNvGraphicFramePr>
-            <a:graphic xmlns:a="http://schemas.openxmlformats.org/drawingml/2006/main">
-              <a:graphicData uri="http://schemas.openxmlformats.org/drawingml/2006/picture">
-                <pic:pic xmlns:pic="http://schemas.openxmlformats.org/drawingml/2006/picture">
-                  <pic:nvPicPr>
-                    <pic:cNvPr id="0" name="Picture 2"/>
-                    <pic:cNvPicPr>
-                      <a:picLocks noChangeAspect="1" noChangeArrowheads="1"/>
-                    </pic:cNvPicPr>
-                  </pic:nvPicPr>
-                  <pic:blipFill>
-                    <a:blip r:embed="rId7" cstate="print">
-                      <a:extLst>
-                        <a:ext uri="{28A0092B-C50C-407E-A947-70E740481C1C}">
-                          <a14:useLocalDpi xmlns:a14="http://schemas.microsoft.com/office/drawing/2010/main" val="0"/>
-                        </a:ext>
-                      </a:extLst>
-                    </a:blip>
-                    <a:srcRect/>
-                    <a:stretch>
-                      <a:fillRect/>
-                    </a:stretch>
-                  </pic:blipFill>
-                  <pic:spPr bwMode="auto">
-                    <a:xfrm>
-                      <a:off x="0" y="0"/>
-                      <a:ext cx="1097915" cy="823595"/>
-                    </a:xfrm>
-                    <a:prstGeom prst="rect">
-                      <a:avLst/>
-                    </a:prstGeom>
-                    <a:noFill/>
-                    <a:ln>
-                      <a:noFill/>
-                    </a:ln>
-                  </pic:spPr>
-                </pic:pic>
-              </a:graphicData>
-            </a:graphic>
-            <wp14:sizeRelH relativeFrom="page">
-              <wp14:pctWidth>0</wp14:pctWidth>
-            </wp14:sizeRelH>
-            <wp14:sizeRelV relativeFrom="page">
-              <wp14:pctHeight>0</wp14:pctHeight>
-            </wp14:sizeRelV>
-          </wp:anchor>
-        </w:drawing>
-      </w:r>
-      <w:r>
-        <w:rPr>
-          <w:noProof/>
-          <w:color w:val="FFFFFF" w:themeColor="background1"/>
-          <w:sz w:val="40"/>
-          <w:lang w:val="de-DE" w:eastAsia="de-DE"/>
-        </w:rPr>
-        <w:drawing>
-          <wp:anchor distT="0" distB="0" distL="114300" distR="114300" simplePos="0" relativeHeight="251662336" behindDoc="1" locked="0" layoutInCell="1" allowOverlap="1">
-            <wp:simplePos x="0" y="0"/>
-            <wp:positionH relativeFrom="page">
-              <wp:align>left</wp:align>
-            </wp:positionH>
-            <wp:positionV relativeFrom="paragraph">
-              <wp:posOffset>-537198</wp:posOffset>
-            </wp:positionV>
-            <wp:extent cx="5645761" cy="3771900"/>
-            <wp:effectExtent l="0" t="0" r="0" b="0"/>
-            <wp:wrapNone/>
-            <wp:docPr id="6" name="Grafik 6"/>
-            <wp:cNvGraphicFramePr>
-              <a:graphicFrameLocks xmlns:a="http://schemas.openxmlformats.org/drawingml/2006/main" noChangeAspect="1"/>
-            </wp:cNvGraphicFramePr>
-            <a:graphic xmlns:a="http://schemas.openxmlformats.org/drawingml/2006/main">
-              <a:graphicData uri="http://schemas.openxmlformats.org/drawingml/2006/picture">
-                <pic:pic xmlns:pic="http://schemas.openxmlformats.org/drawingml/2006/picture">
-                  <pic:nvPicPr>
-                    <pic:cNvPr id="0" name="Picture 4"/>
-                    <pic:cNvPicPr>
-                      <a:picLocks noChangeAspect="1" noChangeArrowheads="1"/>
-                    </pic:cNvPicPr>
-                  </pic:nvPicPr>
-                  <pic:blipFill>
-                    <a:blip r:embed="rId8" cstate="print">
-                      <a:extLst>
-                        <a:ext uri="{28A0092B-C50C-407E-A947-70E740481C1C}">
-                          <a14:useLocalDpi xmlns:a14="http://schemas.microsoft.com/office/drawing/2010/main" val="0"/>
-                        </a:ext>
-                      </a:extLst>
-                    </a:blip>
-                    <a:srcRect/>
-                    <a:stretch>
-                      <a:fillRect/>
-                    </a:stretch>
-                  </pic:blipFill>
-                  <pic:spPr bwMode="auto">
-                    <a:xfrm>
-                      <a:off x="0" y="0"/>
-                      <a:ext cx="5645761" cy="3771900"/>
-                    </a:xfrm>
-                    <a:prstGeom prst="rect">
-                      <a:avLst/>
-                    </a:prstGeom>
-                    <a:noFill/>
-                    <a:ln>
-                      <a:noFill/>
-                    </a:ln>
-                  </pic:spPr>
-                </pic:pic>
-              </a:graphicData>
-            </a:graphic>
-            <wp14:sizeRelH relativeFrom="margin">
-              <wp14:pctWidth>0</wp14:pctWidth>
-            </wp14:sizeRelH>
-            <wp14:sizeRelV relativeFrom="margin">
-              <wp14:pctHeight>0</wp14:pctHeight>
-            </wp14:sizeRelV>
-          </wp:anchor>
-        </w:drawing>
-      </w:r>
-      <w:proofErr w:type="spellStart"/>
-      <w:r>
-        <w:rPr>
-          <w:color w:val="FFFFFF" w:themeColor="background1"/>
-          <w:sz w:val="40"/>
-        </w:rPr>
-        <w:t>Wurzelpark</w:t>
-      </w:r>
-      <w:proofErr w:type="spellEnd"/>
-      <w:r>
-        <w:rPr>
-          <w:color w:val="FFFFFF" w:themeColor="background1"/>
-          <w:sz w:val="40"/>
-        </w:rPr>
-        <w:t xml:space="preserve"> </w:t>
-      </w:r>
-      <w:proofErr w:type="spellStart"/>
-      <w:r>
-        <w:rPr>
-          <w:color w:val="FFFFFF" w:themeColor="background1"/>
-          <w:sz w:val="40"/>
-        </w:rPr>
-        <w:t>Arriach</w:t>
-      </w:r>
-      <w:bookmarkStart w:id="0" w:name="_GoBack"/>
-      <w:bookmarkEnd w:id="0"/>
-      <w:proofErr w:type="spellEnd"/>
     </w:p>
     <w:sectPr>
       <w:pgSz w:w="8392" w:h="5954" w:orient="landscape" w:code="70"/>
-      <w:pgMar w:top="851" w:right="1417" w:bottom="1417" w:left="1134" w:header="708" w:footer="708" w:gutter="0"/>
+      <w:pgMar w:top="0" w:right="170" w:bottom="0" w:left="170" w:header="709" w:footer="709" w:gutter="0"/>
       <w:cols w:space="708"/>
       <w:docGrid w:linePitch="360"/>
     </w:sectPr>
@@ -334,7 +517,7 @@
     </w:rPrDefault>
     <w:pPrDefault>
       <w:pPr>
-        <w:spacing w:after="160" w:line="259" w:lineRule="auto"/>
+        <w:spacing w:after="200" w:line="276" w:lineRule="auto"/>
       </w:pPr>
     </w:pPrDefault>
   </w:docDefaults>
@@ -493,7 +676,7 @@
     <w:lsdException w:name="Table Web 2" w:semiHidden="1" w:unhideWhenUsed="1"/>
     <w:lsdException w:name="Table Web 3" w:semiHidden="1" w:unhideWhenUsed="1"/>
     <w:lsdException w:name="Balloon Text" w:semiHidden="1" w:unhideWhenUsed="1"/>
-    <w:lsdException w:name="Table Grid" w:uiPriority="39"/>
+    <w:lsdException w:name="Table Grid" w:uiPriority="59"/>
     <w:lsdException w:name="Table Theme" w:semiHidden="1" w:unhideWhenUsed="1"/>
     <w:lsdException w:name="Placeholder Text" w:semiHidden="1"/>
     <w:lsdException w:name="No Spacing" w:uiPriority="1" w:qFormat="1"/>
@@ -714,9 +897,7 @@
   <w:style w:type="paragraph" w:default="1" w:styleId="Standard">
     <w:name w:val="Normal"/>
     <w:qFormat/>
-    <w:rPr>
-      <w:lang w:val="en-US"/>
-    </w:rPr>
+    <w:rsid w:val="00142C9D"/>
   </w:style>
   <w:style w:type="character" w:default="1" w:styleId="Absatz-Standardschriftart">
     <w:name w:val="Default Paragraph Font"/>
@@ -745,11 +926,41 @@
     <w:semiHidden/>
     <w:unhideWhenUsed/>
   </w:style>
+  <w:style w:type="paragraph" w:styleId="Sprechblasentext">
+    <w:name w:val="Balloon Text"/>
+    <w:basedOn w:val="Standard"/>
+    <w:link w:val="SprechblasentextZchn"/>
+    <w:uiPriority w:val="99"/>
+    <w:semiHidden/>
+    <w:unhideWhenUsed/>
+    <w:rsid w:val="008245C3"/>
+    <w:pPr>
+      <w:spacing w:after="0" w:line="240" w:lineRule="auto"/>
+    </w:pPr>
+    <w:rPr>
+      <w:rFonts w:ascii="Tahoma" w:hAnsi="Tahoma" w:cs="Tahoma"/>
+      <w:sz w:val="16"/>
+      <w:szCs w:val="16"/>
+    </w:rPr>
+  </w:style>
+  <w:style w:type="character" w:customStyle="1" w:styleId="SprechblasentextZchn">
+    <w:name w:val="Sprechblasentext Zchn"/>
+    <w:basedOn w:val="Absatz-Standardschriftart"/>
+    <w:link w:val="Sprechblasentext"/>
+    <w:uiPriority w:val="99"/>
+    <w:semiHidden/>
+    <w:rsid w:val="008245C3"/>
+    <w:rPr>
+      <w:rFonts w:ascii="Tahoma" w:hAnsi="Tahoma" w:cs="Tahoma"/>
+      <w:sz w:val="16"/>
+      <w:szCs w:val="16"/>
+    </w:rPr>
+  </w:style>
 </w:styles>
 </file>
 
 <file path=word/theme/theme1.xml><?xml version="1.0" encoding="utf-8"?>
-<a:theme xmlns:a="http://schemas.openxmlformats.org/drawingml/2006/main" name="Larissa">
+<a:theme xmlns:a="http://schemas.openxmlformats.org/drawingml/2006/main" name="Larissa-Design">
   <a:themeElements>
     <a:clrScheme name="Larissa">
       <a:dk1>
@@ -759,39 +970,39 @@
         <a:sysClr val="window" lastClr="FFFFFF"/>
       </a:lt1>
       <a:dk2>
-        <a:srgbClr val="44546A"/>
+        <a:srgbClr val="1F497D"/>
       </a:dk2>
       <a:lt2>
-        <a:srgbClr val="E7E6E6"/>
+        <a:srgbClr val="EEECE1"/>
       </a:lt2>
       <a:accent1>
-        <a:srgbClr val="5B9BD5"/>
+        <a:srgbClr val="4F81BD"/>
       </a:accent1>
       <a:accent2>
-        <a:srgbClr val="ED7D31"/>
+        <a:srgbClr val="C0504D"/>
       </a:accent2>
       <a:accent3>
-        <a:srgbClr val="A5A5A5"/>
+        <a:srgbClr val="9BBB59"/>
       </a:accent3>
       <a:accent4>
-        <a:srgbClr val="FFC000"/>
+        <a:srgbClr val="8064A2"/>
       </a:accent4>
       <a:accent5>
-        <a:srgbClr val="4472C4"/>
+        <a:srgbClr val="4BACC6"/>
       </a:accent5>
       <a:accent6>
-        <a:srgbClr val="70AD47"/>
+        <a:srgbClr val="F79646"/>
       </a:accent6>
       <a:hlink>
-        <a:srgbClr val="0563C1"/>
+        <a:srgbClr val="0000FF"/>
       </a:hlink>
       <a:folHlink>
-        <a:srgbClr val="954F72"/>
+        <a:srgbClr val="800080"/>
       </a:folHlink>
     </a:clrScheme>
     <a:fontScheme name="Larissa">
       <a:majorFont>
-        <a:latin typeface="Calibri Light" panose="020F0302020204030204"/>
+        <a:latin typeface="Cambria"/>
         <a:ea typeface=""/>
         <a:cs typeface=""/>
         <a:font script="Jpan" typeface="ＭＳ ゴシック"/>
@@ -823,10 +1034,9 @@
         <a:font script="Mong" typeface="Mongolian Baiti"/>
         <a:font script="Viet" typeface="Times New Roman"/>
         <a:font script="Uigh" typeface="Microsoft Uighur"/>
-        <a:font script="Geor" typeface="Sylfaen"/>
       </a:majorFont>
       <a:minorFont>
-        <a:latin typeface="Calibri" panose="020F0502020204030204"/>
+        <a:latin typeface="Calibri"/>
         <a:ea typeface=""/>
         <a:cs typeface=""/>
         <a:font script="Jpan" typeface="ＭＳ 明朝"/>
@@ -858,7 +1068,6 @@
         <a:font script="Mong" typeface="Mongolian Baiti"/>
         <a:font script="Viet" typeface="Arial"/>
         <a:font script="Uigh" typeface="Microsoft Uighur"/>
-        <a:font script="Geor" typeface="Sylfaen"/>
       </a:minorFont>
     </a:fontScheme>
     <a:fmtScheme name="Larissa">
@@ -870,151 +1079,175 @@
           <a:gsLst>
             <a:gs pos="0">
               <a:schemeClr val="phClr">
-                <a:lumMod val="110000"/>
-                <a:satMod val="105000"/>
-                <a:tint val="67000"/>
+                <a:tint val="50000"/>
+                <a:satMod val="300000"/>
               </a:schemeClr>
             </a:gs>
-            <a:gs pos="50000">
+            <a:gs pos="35000">
               <a:schemeClr val="phClr">
-                <a:lumMod val="105000"/>
-                <a:satMod val="103000"/>
-                <a:tint val="73000"/>
+                <a:tint val="37000"/>
+                <a:satMod val="300000"/>
               </a:schemeClr>
             </a:gs>
             <a:gs pos="100000">
               <a:schemeClr val="phClr">
-                <a:lumMod val="105000"/>
-                <a:satMod val="109000"/>
-                <a:tint val="81000"/>
+                <a:tint val="15000"/>
+                <a:satMod val="350000"/>
               </a:schemeClr>
             </a:gs>
           </a:gsLst>
-          <a:lin ang="5400000" scaled="0"/>
+          <a:lin ang="16200000" scaled="1"/>
         </a:gradFill>
         <a:gradFill rotWithShape="1">
           <a:gsLst>
             <a:gs pos="0">
               <a:schemeClr val="phClr">
-                <a:satMod val="103000"/>
-                <a:lumMod val="102000"/>
-                <a:tint val="94000"/>
+                <a:shade val="51000"/>
+                <a:satMod val="130000"/>
               </a:schemeClr>
             </a:gs>
-            <a:gs pos="50000">
+            <a:gs pos="80000">
               <a:schemeClr val="phClr">
-                <a:satMod val="110000"/>
-                <a:lumMod val="100000"/>
-                <a:shade val="100000"/>
+                <a:shade val="93000"/>
+                <a:satMod val="130000"/>
               </a:schemeClr>
             </a:gs>
             <a:gs pos="100000">
               <a:schemeClr val="phClr">
-                <a:lumMod val="99000"/>
-                <a:satMod val="120000"/>
-                <a:shade val="78000"/>
+                <a:shade val="94000"/>
+                <a:satMod val="135000"/>
               </a:schemeClr>
             </a:gs>
           </a:gsLst>
-          <a:lin ang="5400000" scaled="0"/>
+          <a:lin ang="16200000" scaled="0"/>
         </a:gradFill>
       </a:fillStyleLst>
       <a:lnStyleLst>
-        <a:ln w="6350" cap="flat" cmpd="sng" algn="ctr">
+        <a:ln w="9525" cap="flat" cmpd="sng" algn="ctr">
+          <a:solidFill>
+            <a:schemeClr val="phClr">
+              <a:shade val="95000"/>
+              <a:satMod val="105000"/>
+            </a:schemeClr>
+          </a:solidFill>
+          <a:prstDash val="solid"/>
+        </a:ln>
+        <a:ln w="25400" cap="flat" cmpd="sng" algn="ctr">
           <a:solidFill>
             <a:schemeClr val="phClr"/>
           </a:solidFill>
           <a:prstDash val="solid"/>
-          <a:miter lim="800000"/>
         </a:ln>
-        <a:ln w="12700" cap="flat" cmpd="sng" algn="ctr">
+        <a:ln w="38100" cap="flat" cmpd="sng" algn="ctr">
           <a:solidFill>
             <a:schemeClr val="phClr"/>
           </a:solidFill>
           <a:prstDash val="solid"/>
-          <a:miter lim="800000"/>
-        </a:ln>
-        <a:ln w="19050" cap="flat" cmpd="sng" algn="ctr">
-          <a:solidFill>
-            <a:schemeClr val="phClr"/>
-          </a:solidFill>
-          <a:prstDash val="solid"/>
-          <a:miter lim="800000"/>
         </a:ln>
       </a:lnStyleLst>
       <a:effectStyleLst>
         <a:effectStyle>
-          <a:effectLst/>
-        </a:effectStyle>
-        <a:effectStyle>
-          <a:effectLst/>
+          <a:effectLst>
+            <a:outerShdw blurRad="40000" dist="20000" dir="5400000" rotWithShape="0">
+              <a:srgbClr val="000000">
+                <a:alpha val="38000"/>
+              </a:srgbClr>
+            </a:outerShdw>
+          </a:effectLst>
         </a:effectStyle>
         <a:effectStyle>
           <a:effectLst>
-            <a:outerShdw blurRad="57150" dist="19050" dir="5400000" algn="ctr" rotWithShape="0">
+            <a:outerShdw blurRad="40000" dist="23000" dir="5400000" rotWithShape="0">
               <a:srgbClr val="000000">
-                <a:alpha val="63000"/>
+                <a:alpha val="35000"/>
               </a:srgbClr>
             </a:outerShdw>
           </a:effectLst>
+        </a:effectStyle>
+        <a:effectStyle>
+          <a:effectLst>
+            <a:outerShdw blurRad="40000" dist="23000" dir="5400000" rotWithShape="0">
+              <a:srgbClr val="000000">
+                <a:alpha val="35000"/>
+              </a:srgbClr>
+            </a:outerShdw>
+          </a:effectLst>
+          <a:scene3d>
+            <a:camera prst="orthographicFront">
+              <a:rot lat="0" lon="0" rev="0"/>
+            </a:camera>
+            <a:lightRig rig="threePt" dir="t">
+              <a:rot lat="0" lon="0" rev="1200000"/>
+            </a:lightRig>
+          </a:scene3d>
+          <a:sp3d>
+            <a:bevelT w="63500" h="25400"/>
+          </a:sp3d>
         </a:effectStyle>
       </a:effectStyleLst>
       <a:bgFillStyleLst>
         <a:solidFill>
           <a:schemeClr val="phClr"/>
         </a:solidFill>
-        <a:solidFill>
-          <a:schemeClr val="phClr">
-            <a:tint val="95000"/>
-            <a:satMod val="170000"/>
-          </a:schemeClr>
-        </a:solidFill>
         <a:gradFill rotWithShape="1">
           <a:gsLst>
             <a:gs pos="0">
               <a:schemeClr val="phClr">
-                <a:tint val="93000"/>
-                <a:satMod val="150000"/>
-                <a:shade val="98000"/>
-                <a:lumMod val="102000"/>
+                <a:tint val="40000"/>
+                <a:satMod val="350000"/>
               </a:schemeClr>
             </a:gs>
-            <a:gs pos="50000">
+            <a:gs pos="40000">
               <a:schemeClr val="phClr">
-                <a:tint val="98000"/>
-                <a:satMod val="130000"/>
-                <a:shade val="90000"/>
-                <a:lumMod val="103000"/>
+                <a:tint val="45000"/>
+                <a:shade val="99000"/>
+                <a:satMod val="350000"/>
               </a:schemeClr>
             </a:gs>
             <a:gs pos="100000">
               <a:schemeClr val="phClr">
-                <a:shade val="63000"/>
-                <a:satMod val="120000"/>
+                <a:shade val="20000"/>
+                <a:satMod val="255000"/>
               </a:schemeClr>
             </a:gs>
           </a:gsLst>
-          <a:lin ang="5400000" scaled="0"/>
+          <a:path path="circle">
+            <a:fillToRect l="50000" t="-80000" r="50000" b="180000"/>
+          </a:path>
+        </a:gradFill>
+        <a:gradFill rotWithShape="1">
+          <a:gsLst>
+            <a:gs pos="0">
+              <a:schemeClr val="phClr">
+                <a:tint val="80000"/>
+                <a:satMod val="300000"/>
+              </a:schemeClr>
+            </a:gs>
+            <a:gs pos="100000">
+              <a:schemeClr val="phClr">
+                <a:shade val="30000"/>
+                <a:satMod val="200000"/>
+              </a:schemeClr>
+            </a:gs>
+          </a:gsLst>
+          <a:path path="circle">
+            <a:fillToRect l="50000" t="50000" r="50000" b="50000"/>
+          </a:path>
         </a:gradFill>
       </a:bgFillStyleLst>
     </a:fmtScheme>
   </a:themeElements>
   <a:objectDefaults/>
   <a:extraClrSchemeLst/>
-  <a:extLst>
-    <a:ext uri="{05A4C25C-085E-4340-85A3-A5531E510DB2}">
-      <thm15:themeFamily xmlns:thm15="http://schemas.microsoft.com/office/thememl/2012/main" name="Office Theme" id="{62F939B6-93AF-4DB8-9C6B-D6C7DFDC589F}" vid="{4A3C46E8-61CC-4603-A589-7422A47A8E4A}"/>
-    </a:ext>
-  </a:extLst>
 </a:theme>
 </file>
 
 <file path=customXml/item1.xml><?xml version="1.0" encoding="utf-8"?>
-<b:Sources xmlns:b="http://schemas.openxmlformats.org/officeDocument/2006/bibliography" xmlns="http://schemas.openxmlformats.org/officeDocument/2006/bibliography" SelectedStyle="\APASixthEditionOfficeOnline.xsl" StyleName="APA" Version="6"/>
+<b:Sources xmlns:b="http://schemas.openxmlformats.org/officeDocument/2006/bibliography" xmlns="http://schemas.openxmlformats.org/officeDocument/2006/bibliography" SelectedStyle="\APA.XSL" StyleName="APA Fifth Edition"/>
 </file>
 
 <file path=customXml/itemProps1.xml><?xml version="1.0" encoding="utf-8"?>
-<ds:datastoreItem xmlns:ds="http://schemas.openxmlformats.org/officeDocument/2006/customXml" ds:itemID="{CCF9B8BA-2082-4FB3-AD33-16B3E152D835}">
+<ds:datastoreItem xmlns:ds="http://schemas.openxmlformats.org/officeDocument/2006/customXml" ds:itemID="{D28B429F-D6E8-4CD4-8BEA-8B703516127F}">
   <ds:schemaRefs>
     <ds:schemaRef ds:uri="http://schemas.openxmlformats.org/officeDocument/2006/bibliography"/>
   </ds:schemaRefs>

</xml_diff>